<commit_message>
added wrap and sseg1_test file
</commit_message>
<xml_diff>
--- a/lab06/ooutput.docx
+++ b/lab06/ooutput.docx
@@ -8,8 +8,8 @@
           <w:noProof/>
         </w:rPr>
         <w:drawing>
-          <wp:inline distT="0" distB="0" distL="0" distR="0" wp14:anchorId="5C501F20" wp14:editId="4AFBC06A">
-            <wp:extent cx="5943600" cy="1857375"/>
+          <wp:inline distT="0" distB="0" distL="0" distR="0" wp14:anchorId="5C501F20" wp14:editId="72B2EF2A">
+            <wp:extent cx="6579870" cy="4086225"/>
             <wp:effectExtent l="0" t="0" r="0" b="9525"/>
             <wp:docPr id="2" name="Picture 2"/>
             <wp:cNvGraphicFramePr>
@@ -22,20 +22,27 @@
                     <pic:cNvPr id="1" name=""/>
                     <pic:cNvPicPr/>
                   </pic:nvPicPr>
-                  <pic:blipFill>
+                  <pic:blipFill rotWithShape="1">
                     <a:blip r:embed="rId4"/>
-                    <a:stretch>
-                      <a:fillRect/>
-                    </a:stretch>
+                    <a:srcRect r="49679"/>
+                    <a:stretch/>
                   </pic:blipFill>
-                  <pic:spPr>
+                  <pic:spPr bwMode="auto">
                     <a:xfrm>
                       <a:off x="0" y="0"/>
-                      <a:ext cx="5943600" cy="1857375"/>
+                      <a:ext cx="6589783" cy="4092381"/>
                     </a:xfrm>
                     <a:prstGeom prst="rect">
                       <a:avLst/>
                     </a:prstGeom>
+                    <a:ln>
+                      <a:noFill/>
+                    </a:ln>
+                    <a:extLst>
+                      <a:ext uri="{53640926-AAD7-44D8-BBD7-CCE9431645EC}">
+                        <a14:shadowObscured xmlns:a14="http://schemas.microsoft.com/office/drawing/2010/main"/>
+                      </a:ext>
+                    </a:extLst>
                   </pic:spPr>
                 </pic:pic>
               </a:graphicData>
@@ -72,6 +79,50 @@
                     <a:xfrm>
                       <a:off x="0" y="0"/>
                       <a:ext cx="5943600" cy="1857375"/>
+                    </a:xfrm>
+                    <a:prstGeom prst="rect">
+                      <a:avLst/>
+                    </a:prstGeom>
+                  </pic:spPr>
+                </pic:pic>
+              </a:graphicData>
+            </a:graphic>
+          </wp:inline>
+        </w:drawing>
+      </w:r>
+      <w:r>
+        <w:lastRenderedPageBreak/>
+        <w:t>.</w:t>
+      </w:r>
+      <w:r>
+        <w:rPr>
+          <w:noProof/>
+        </w:rPr>
+        <w:drawing>
+          <wp:inline distT="0" distB="0" distL="0" distR="0" wp14:anchorId="31A91A42" wp14:editId="07B04883">
+            <wp:extent cx="5943600" cy="3343275"/>
+            <wp:effectExtent l="0" t="0" r="0" b="9525"/>
+            <wp:docPr id="3" name="Picture 3"/>
+            <wp:cNvGraphicFramePr>
+              <a:graphicFrameLocks xmlns:a="http://schemas.openxmlformats.org/drawingml/2006/main" noChangeAspect="1"/>
+            </wp:cNvGraphicFramePr>
+            <a:graphic xmlns:a="http://schemas.openxmlformats.org/drawingml/2006/main">
+              <a:graphicData uri="http://schemas.openxmlformats.org/drawingml/2006/picture">
+                <pic:pic xmlns:pic="http://schemas.openxmlformats.org/drawingml/2006/picture">
+                  <pic:nvPicPr>
+                    <pic:cNvPr id="1" name=""/>
+                    <pic:cNvPicPr/>
+                  </pic:nvPicPr>
+                  <pic:blipFill>
+                    <a:blip r:embed="rId6"/>
+                    <a:stretch>
+                      <a:fillRect/>
+                    </a:stretch>
+                  </pic:blipFill>
+                  <pic:spPr>
+                    <a:xfrm>
+                      <a:off x="0" y="0"/>
+                      <a:ext cx="5943600" cy="3343275"/>
                     </a:xfrm>
                     <a:prstGeom prst="rect">
                       <a:avLst/>

</xml_diff>

<commit_message>
added lab 6 report
</commit_message>
<xml_diff>
--- a/lab06/ooutput.docx
+++ b/lab06/ooutput.docx
@@ -8,9 +8,9 @@
           <w:noProof/>
         </w:rPr>
         <w:drawing>
-          <wp:inline distT="0" distB="0" distL="0" distR="0" wp14:anchorId="5C501F20" wp14:editId="72B2EF2A">
-            <wp:extent cx="6579870" cy="4086225"/>
-            <wp:effectExtent l="0" t="0" r="0" b="9525"/>
+          <wp:inline distT="0" distB="0" distL="0" distR="0" wp14:anchorId="5C501F20" wp14:editId="4D0A2756">
+            <wp:extent cx="27082407" cy="16818691"/>
+            <wp:effectExtent l="0" t="0" r="6985" b="2540"/>
             <wp:docPr id="2" name="Picture 2"/>
             <wp:cNvGraphicFramePr>
               <a:graphicFrameLocks xmlns:a="http://schemas.openxmlformats.org/drawingml/2006/main" noChangeAspect="1"/>
@@ -30,7 +30,7 @@
                   <pic:spPr bwMode="auto">
                     <a:xfrm>
                       <a:off x="0" y="0"/>
-                      <a:ext cx="6589783" cy="4092381"/>
+                      <a:ext cx="27164317" cy="16869559"/>
                     </a:xfrm>
                     <a:prstGeom prst="rect">
                       <a:avLst/>
@@ -54,10 +54,11 @@
         <w:rPr>
           <w:noProof/>
         </w:rPr>
+        <w:lastRenderedPageBreak/>
         <w:drawing>
-          <wp:inline distT="0" distB="0" distL="0" distR="0" wp14:anchorId="6CB9E34F" wp14:editId="4A04D9D0">
-            <wp:extent cx="5943600" cy="1857375"/>
-            <wp:effectExtent l="0" t="0" r="0" b="9525"/>
+          <wp:inline distT="0" distB="0" distL="0" distR="0" wp14:anchorId="6CB9E34F" wp14:editId="1A76E581">
+            <wp:extent cx="28476959" cy="17798097"/>
+            <wp:effectExtent l="0" t="0" r="3175" b="0"/>
             <wp:docPr id="1" name="Picture 1"/>
             <wp:cNvGraphicFramePr>
               <a:graphicFrameLocks xmlns:a="http://schemas.openxmlformats.org/drawingml/2006/main" noChangeAspect="1"/>
@@ -69,20 +70,27 @@
                     <pic:cNvPr id="1" name=""/>
                     <pic:cNvPicPr/>
                   </pic:nvPicPr>
-                  <pic:blipFill>
+                  <pic:blipFill rotWithShape="1">
                     <a:blip r:embed="rId5"/>
-                    <a:stretch>
-                      <a:fillRect/>
-                    </a:stretch>
+                    <a:srcRect r="50000"/>
+                    <a:stretch/>
                   </pic:blipFill>
-                  <pic:spPr>
+                  <pic:spPr bwMode="auto">
                     <a:xfrm>
                       <a:off x="0" y="0"/>
-                      <a:ext cx="5943600" cy="1857375"/>
+                      <a:ext cx="28516643" cy="17822899"/>
                     </a:xfrm>
                     <a:prstGeom prst="rect">
                       <a:avLst/>
                     </a:prstGeom>
+                    <a:ln>
+                      <a:noFill/>
+                    </a:ln>
+                    <a:extLst>
+                      <a:ext uri="{53640926-AAD7-44D8-BBD7-CCE9431645EC}">
+                        <a14:shadowObscured xmlns:a14="http://schemas.microsoft.com/office/drawing/2010/main"/>
+                      </a:ext>
+                    </a:extLst>
                   </pic:spPr>
                 </pic:pic>
               </a:graphicData>
@@ -98,10 +106,11 @@
         <w:rPr>
           <w:noProof/>
         </w:rPr>
+        <w:lastRenderedPageBreak/>
         <w:drawing>
-          <wp:inline distT="0" distB="0" distL="0" distR="0" wp14:anchorId="31A91A42" wp14:editId="07B04883">
-            <wp:extent cx="5943600" cy="3343275"/>
-            <wp:effectExtent l="0" t="0" r="0" b="9525"/>
+          <wp:inline distT="0" distB="0" distL="0" distR="0" wp14:anchorId="31A91A42" wp14:editId="7EE9691D">
+            <wp:extent cx="28047808" cy="15776893"/>
+            <wp:effectExtent l="0" t="0" r="0" b="0"/>
             <wp:docPr id="3" name="Picture 3"/>
             <wp:cNvGraphicFramePr>
               <a:graphicFrameLocks xmlns:a="http://schemas.openxmlformats.org/drawingml/2006/main" noChangeAspect="1"/>
@@ -122,7 +131,7 @@
                   <pic:spPr>
                     <a:xfrm>
                       <a:off x="0" y="0"/>
-                      <a:ext cx="5943600" cy="3343275"/>
+                      <a:ext cx="28067581" cy="15788015"/>
                     </a:xfrm>
                     <a:prstGeom prst="rect">
                       <a:avLst/>

</xml_diff>